<commit_message>
ajoute de la page connexion html et la page connexion.js +ajoustement des autre pages html pour redirectionner vers la nouvelle page+mettre à jour le journal des apprentissage
</commit_message>
<xml_diff>
--- a/TP3_journal_Hana_Mebarki.docx
+++ b/TP3_journal_Hana_Mebarki.docx
@@ -1,10 +1,26 @@
 
 <file path=word/document.xml><?xml version="1.0" encoding="utf-8"?>
-<w:document xmlns:wpc="http://schemas.microsoft.com/office/word/2010/wordprocessingCanvas" xmlns:cx="http://schemas.microsoft.com/office/drawing/2014/chartex" xmlns:cx1="http://schemas.microsoft.com/office/drawing/2015/9/8/chartex" xmlns:cx2="http://schemas.microsoft.com/office/drawing/2015/10/21/chartex" xmlns:cx3="http://schemas.microsoft.com/office/drawing/2016/5/9/chartex" xmlns:cx4="http://schemas.microsoft.com/office/drawing/2016/5/10/chartex" xmlns:cx5="http://schemas.microsoft.com/office/drawing/2016/5/11/chartex" xmlns:cx6="http://schemas.microsoft.com/office/drawing/2016/5/12/chartex" xmlns:cx7="http://schemas.microsoft.com/office/drawing/2016/5/13/chartex" xmlns:cx8="http://schemas.microsoft.com/office/drawing/2016/5/14/chartex" xmlns:mc="http://schemas.openxmlformats.org/markup-compatibility/2006" xmlns:aink="http://schemas.microsoft.com/office/drawing/2016/ink" xmlns:am3d="http://schemas.microsoft.com/office/drawing/2017/model3d" xmlns:o="urn:schemas-microsoft-com:office:office" xmlns:oel="http://schemas.microsoft.com/office/2019/extlst" xmlns:r="http://schemas.openxmlformats.org/officeDocument/2006/relationships" xmlns:m="http://schemas.openxmlformats.org/officeDocument/2006/math" xmlns:v="urn:schemas-microsoft-com:vml" xmlns:wp14="http://schemas.microsoft.com/office/word/2010/wordprocessingDrawing" xmlns:wp="http://schemas.openxmlformats.org/drawingml/2006/wordprocessingDrawing" xmlns:w10="urn:schemas-microsoft-com:office:word" xmlns:w="http://schemas.openxmlformats.org/wordprocessingml/2006/main" xmlns:w14="http://schemas.microsoft.com/office/word/2010/wordml" xmlns:w15="http://schemas.microsoft.com/office/word/2012/wordml" xmlns:w16cex="http://schemas.microsoft.com/office/word/2018/wordml/cex" xmlns:w16cid="http://schemas.microsoft.com/office/word/2016/wordml/cid" xmlns:w16="http://schemas.microsoft.com/office/word/2018/wordml" xmlns:w16sdtdh="http://schemas.microsoft.com/office/word/2020/wordml/sdtdatahash" xmlns:w16se="http://schemas.microsoft.com/office/word/2015/wordml/symex" xmlns:wpg="http://schemas.microsoft.com/office/word/2010/wordprocessingGroup" xmlns:wpi="http://schemas.microsoft.com/office/word/2010/wordprocessingInk" xmlns:wne="http://schemas.microsoft.com/office/word/2006/wordml" xmlns:wps="http://schemas.microsoft.com/office/word/2010/wordprocessingShape" mc:Ignorable="w14 w15 w16se w16cid w16 w16cex w16sdtdh wp14">
+<w:document xmlns:wpc="http://schemas.microsoft.com/office/word/2010/wordprocessingCanvas" xmlns:cx="http://schemas.microsoft.com/office/drawing/2014/chartex" xmlns:cx1="http://schemas.microsoft.com/office/drawing/2015/9/8/chartex" xmlns:cx2="http://schemas.microsoft.com/office/drawing/2015/10/21/chartex" xmlns:cx3="http://schemas.microsoft.com/office/drawing/2016/5/9/chartex" xmlns:cx4="http://schemas.microsoft.com/office/drawing/2016/5/10/chartex" xmlns:cx5="http://schemas.microsoft.com/office/drawing/2016/5/11/chartex" xmlns:cx6="http://schemas.microsoft.com/office/drawing/2016/5/12/chartex" xmlns:cx7="http://schemas.microsoft.com/office/drawing/2016/5/13/chartex" xmlns:cx8="http://schemas.microsoft.com/office/drawing/2016/5/14/chartex" xmlns:mc="http://schemas.openxmlformats.org/markup-compatibility/2006" xmlns:aink="http://schemas.microsoft.com/office/drawing/2016/ink" xmlns:am3d="http://schemas.microsoft.com/office/drawing/2017/model3d" xmlns:o="urn:schemas-microsoft-com:office:office" xmlns:oel="http://schemas.microsoft.com/office/2019/extlst" xmlns:r="http://schemas.openxmlformats.org/officeDocument/2006/relationships" xmlns:m="http://schemas.openxmlformats.org/officeDocument/2006/math" xmlns:v="urn:schemas-microsoft-com:vml" xmlns:wp14="http://schemas.microsoft.com/office/word/2010/wordprocessingDrawing" xmlns:wp="http://schemas.openxmlformats.org/drawingml/2006/wordprocessingDrawing" xmlns:w10="urn:schemas-microsoft-com:office:word" xmlns:w="http://schemas.openxmlformats.org/wordprocessingml/2006/main" xmlns:w14="http://schemas.microsoft.com/office/word/2010/wordml" xmlns:w15="http://schemas.microsoft.com/office/word/2012/wordml" xmlns:w16cex="http://schemas.microsoft.com/office/word/2018/wordml/cex" xmlns:w16cid="http://schemas.microsoft.com/office/word/2016/wordml/cid" xmlns:w16="http://schemas.microsoft.com/office/word/2018/wordml" xmlns:w16du="http://schemas.microsoft.com/office/word/2023/wordml/word16du" xmlns:w16sdtdh="http://schemas.microsoft.com/office/word/2020/wordml/sdtdatahash" xmlns:w16se="http://schemas.microsoft.com/office/word/2015/wordml/symex" xmlns:wpg="http://schemas.microsoft.com/office/word/2010/wordprocessingGroup" xmlns:wpi="http://schemas.microsoft.com/office/word/2010/wordprocessingInk" xmlns:wne="http://schemas.microsoft.com/office/word/2006/wordml" xmlns:wps="http://schemas.microsoft.com/office/word/2010/wordprocessingShape" mc:Ignorable="w14 w15 w16se w16cid w16 w16cex w16sdtdh w16du wp14">
   <w:body>
     <w:p>
       <w:r>
-        <w:t>2024-05-11 : Il faut ouvrir les pages html avec l’extention Live Server ,car si je les ouver ave</w:t>
+        <w:t>2024-05-11 : Il faut ouvrir les pages html avec l’</w:t>
+      </w:r>
+      <w:proofErr w:type="spellStart"/>
+      <w:r>
+        <w:t>extention</w:t>
+      </w:r>
+      <w:proofErr w:type="spellEnd"/>
+      <w:r>
+        <w:t xml:space="preserve"> Live Server ,car si je les </w:t>
+      </w:r>
+      <w:proofErr w:type="spellStart"/>
+      <w:r>
+        <w:t>ouver</w:t>
+      </w:r>
+      <w:proofErr w:type="spellEnd"/>
+      <w:r>
+        <w:t xml:space="preserve"> ave</w:t>
       </w:r>
       <w:r>
         <w:t>c</w:t>
@@ -35,7 +51,31 @@
         <w:t>tables</w:t>
       </w:r>
       <w:r>
-        <w:t xml:space="preserve"> trop long sino cela va donne une erreur il va embeche de générer le script de la bse de donnée</w:t>
+        <w:t xml:space="preserve"> trop long sino cela va </w:t>
+      </w:r>
+      <w:proofErr w:type="spellStart"/>
+      <w:r>
+        <w:t>donne</w:t>
+      </w:r>
+      <w:proofErr w:type="spellEnd"/>
+      <w:r>
+        <w:t xml:space="preserve"> une erreur il va </w:t>
+      </w:r>
+      <w:proofErr w:type="spellStart"/>
+      <w:r>
+        <w:t>embeche</w:t>
+      </w:r>
+      <w:proofErr w:type="spellEnd"/>
+      <w:r>
+        <w:t xml:space="preserve"> de générer le script de la </w:t>
+      </w:r>
+      <w:proofErr w:type="spellStart"/>
+      <w:r>
+        <w:t>bse</w:t>
+      </w:r>
+      <w:proofErr w:type="spellEnd"/>
+      <w:r>
+        <w:t xml:space="preserve"> de donnée</w:t>
       </w:r>
       <w:r>
         <w:br/>
@@ -46,28 +86,140 @@
     </w:p>
     <w:p>
       <w:r>
-        <w:t>2024-05-19  pour exécuter un progamme node.js il faut faire des installation avec le termial de virtual studio code pour démarrer avec la commande «node nomDeFichier.js»</w:t>
+        <w:t>2024-05-18</w:t>
+      </w:r>
+      <w:r>
+        <w:t xml:space="preserve"> : je recevais des erreur quand je essayais d insert la valeur d’une date sous la forme ‘2012-05-16’ au lieu .Puis j’ai appris que la façon correcte pour insérer le type date est </w:t>
+      </w:r>
+      <w:r>
+        <w:t>TO_DATE('2012-05-16', 'YYYY-MM-DD')</w:t>
+      </w:r>
+    </w:p>
+    <w:p/>
+    <w:p>
+      <w:r>
+        <w:t xml:space="preserve">2024-05-19  pour exécuter un </w:t>
+      </w:r>
+      <w:proofErr w:type="spellStart"/>
+      <w:r>
+        <w:t>progamme</w:t>
+      </w:r>
+      <w:proofErr w:type="spellEnd"/>
+      <w:r>
+        <w:t xml:space="preserve"> node.js il faut faire des installation avec le </w:t>
+      </w:r>
+      <w:proofErr w:type="spellStart"/>
+      <w:r>
+        <w:t>termial</w:t>
+      </w:r>
+      <w:proofErr w:type="spellEnd"/>
+      <w:r>
+        <w:t xml:space="preserve"> de </w:t>
+      </w:r>
+      <w:proofErr w:type="spellStart"/>
+      <w:r>
+        <w:t>virtual</w:t>
+      </w:r>
+      <w:proofErr w:type="spellEnd"/>
+      <w:r>
+        <w:t xml:space="preserve"> studio code pour démarrer avec la commande «</w:t>
+      </w:r>
+      <w:proofErr w:type="spellStart"/>
+      <w:r>
+        <w:t>node</w:t>
+      </w:r>
+      <w:proofErr w:type="spellEnd"/>
+      <w:r>
+        <w:t xml:space="preserve"> nomDeFichier.js»</w:t>
       </w:r>
       <w:r>
         <w:br/>
-        <w:t>node.js doit être exécuter et en cours d ecoute dans un port pour faire une post dans notre base de donnée</w:t>
+        <w:t xml:space="preserve">node.js doit être exécuter et en cours d </w:t>
+      </w:r>
+      <w:proofErr w:type="spellStart"/>
+      <w:r>
+        <w:t>ecoute</w:t>
+      </w:r>
+      <w:proofErr w:type="spellEnd"/>
+      <w:r>
+        <w:t xml:space="preserve"> dans un port pour faire une post dans notre base de donnée</w:t>
       </w:r>
       <w:r>
         <w:br/>
-        <w:t>node.js ne peut pas inragie avec le DOM et donc avec les pages html</w:t>
+        <w:t xml:space="preserve">node.js ne peut pas </w:t>
+      </w:r>
+      <w:proofErr w:type="spellStart"/>
+      <w:r>
+        <w:t>inragie</w:t>
+      </w:r>
+      <w:proofErr w:type="spellEnd"/>
+      <w:r>
+        <w:t xml:space="preserve"> avec le DOM et donc avec les pages html</w:t>
       </w:r>
     </w:p>
     <w:p>
       <w:r>
         <w:br/>
-        <w:t>Dans css «min_height» mais dans java script c’est «minHeigth» en camelcas sans le point</w:t>
+        <w:t xml:space="preserve">Dans </w:t>
+      </w:r>
+      <w:proofErr w:type="spellStart"/>
+      <w:r>
+        <w:t>css</w:t>
+      </w:r>
+      <w:proofErr w:type="spellEnd"/>
+      <w:r>
+        <w:t xml:space="preserve"> «</w:t>
+      </w:r>
+      <w:proofErr w:type="spellStart"/>
+      <w:r>
+        <w:t>min_height</w:t>
+      </w:r>
+      <w:proofErr w:type="spellEnd"/>
+      <w:r>
+        <w:t>» mais dans java script c’est «</w:t>
+      </w:r>
+      <w:proofErr w:type="spellStart"/>
+      <w:r>
+        <w:t>minHeigth</w:t>
+      </w:r>
+      <w:proofErr w:type="spellEnd"/>
+      <w:r>
+        <w:t xml:space="preserve">» en </w:t>
+      </w:r>
+      <w:proofErr w:type="spellStart"/>
+      <w:r>
+        <w:t>camelcas</w:t>
+      </w:r>
+      <w:proofErr w:type="spellEnd"/>
+      <w:r>
+        <w:t xml:space="preserve"> sans le point</w:t>
       </w:r>
       <w:r>
         <w:br/>
       </w:r>
       <w:r>
         <w:br/>
-        <w:t>Quand on fait un fech les noms des colonnes doivent entre en miniscule  par exemple :«$bus.</w:t>
+        <w:t xml:space="preserve">Quand on fait un </w:t>
+      </w:r>
+      <w:proofErr w:type="spellStart"/>
+      <w:r>
+        <w:t>fech</w:t>
+      </w:r>
+      <w:proofErr w:type="spellEnd"/>
+      <w:r>
+        <w:t xml:space="preserve"> les noms des colonnes doivent entre en </w:t>
+      </w:r>
+      <w:proofErr w:type="spellStart"/>
+      <w:r>
+        <w:t>miniscule</w:t>
+      </w:r>
+      <w:proofErr w:type="spellEnd"/>
+      <w:r>
+        <w:t xml:space="preserve">  par exemple :«$</w:t>
+      </w:r>
+      <w:proofErr w:type="spellStart"/>
+      <w:r>
+        <w:t>bus.</w:t>
       </w:r>
       <w:r>
         <w:rPr>
@@ -75,6 +227,7 @@
         </w:rPr>
         <w:t>autobus_id</w:t>
       </w:r>
+      <w:proofErr w:type="spellEnd"/>
       <w:r>
         <w:t>»</w:t>
       </w:r>
@@ -82,20 +235,62 @@
     <w:p>
       <w:r>
         <w:br/>
-        <w:t xml:space="preserve">2024-05-20 :Si je remarque dans mon script que j’ai fais une erreur en nommant une table ou une colonne au lieu de le corriger dans mon modele de donnée logique et de générer un nouveau script puis </w:t>
-      </w:r>
-      <w:r>
-        <w:t xml:space="preserve">reajouter les insertion </w:t>
-      </w:r>
-      <w:r>
-        <w:t xml:space="preserve">je peut utilise la commande </w:t>
-      </w:r>
-      <w:r>
-        <w:t>«ALTER»</w:t>
+        <w:t xml:space="preserve">2024-05-20 :Si je remarque dans mon script que j’ai </w:t>
+      </w:r>
+      <w:proofErr w:type="spellStart"/>
+      <w:r>
+        <w:t>fais</w:t>
+      </w:r>
+      <w:proofErr w:type="spellEnd"/>
+      <w:r>
+        <w:t xml:space="preserve"> une erreur en nommant une table ou une colonne au lieu de le corriger dans mon </w:t>
+      </w:r>
+      <w:proofErr w:type="spellStart"/>
+      <w:r>
+        <w:t>modele</w:t>
+      </w:r>
+      <w:proofErr w:type="spellEnd"/>
+      <w:r>
+        <w:t xml:space="preserve"> de donnée logique et de générer un nouveau script puis </w:t>
+      </w:r>
+      <w:proofErr w:type="spellStart"/>
+      <w:r>
+        <w:t>reajouter</w:t>
+      </w:r>
+      <w:proofErr w:type="spellEnd"/>
+      <w:r>
+        <w:t xml:space="preserve"> les insertion </w:t>
+      </w:r>
+      <w:r>
+        <w:t xml:space="preserve">je </w:t>
+      </w:r>
+      <w:proofErr w:type="spellStart"/>
+      <w:r>
+        <w:t>peut</w:t>
+      </w:r>
+      <w:proofErr w:type="spellEnd"/>
+      <w:r>
+        <w:t xml:space="preserve"> </w:t>
+      </w:r>
+      <w:proofErr w:type="spellStart"/>
+      <w:r>
+        <w:t>utilise</w:t>
+      </w:r>
+      <w:proofErr w:type="spellEnd"/>
+      <w:r>
+        <w:t xml:space="preserve"> la commande </w:t>
+      </w:r>
+      <w:r>
+        <w:t>«</w:t>
+      </w:r>
+      <w:proofErr w:type="spellStart"/>
+      <w:r>
+        <w:t>ALTER»</w:t>
       </w:r>
       <w:r>
         <w:t>pour</w:t>
       </w:r>
+      <w:proofErr w:type="spellEnd"/>
       <w:r>
         <w:t xml:space="preserve"> le nom de la colonne de la table</w:t>
       </w:r>
@@ -105,7 +300,47 @@
     </w:p>
     <w:p>
       <w:r>
-        <w:t>Je peut utilise «UPDATE SET WHERE»ou«DELETE FROM» puis «COMMIT» pour modifier les données que j ai insere dans la base de donnée</w:t>
+        <w:t xml:space="preserve">Je </w:t>
+      </w:r>
+      <w:proofErr w:type="spellStart"/>
+      <w:r>
+        <w:t>peut</w:t>
+      </w:r>
+      <w:proofErr w:type="spellEnd"/>
+      <w:r>
+        <w:t xml:space="preserve"> </w:t>
+      </w:r>
+      <w:proofErr w:type="spellStart"/>
+      <w:r>
+        <w:t>utilise</w:t>
+      </w:r>
+      <w:proofErr w:type="spellEnd"/>
+      <w:r>
+        <w:t xml:space="preserve"> «UPDATE SET </w:t>
+      </w:r>
+      <w:proofErr w:type="spellStart"/>
+      <w:r>
+        <w:t>WHERE»ou«DELETE</w:t>
+      </w:r>
+      <w:proofErr w:type="spellEnd"/>
+      <w:r>
+        <w:t xml:space="preserve"> FROM» puis «COMMIT» pour modifier les données que </w:t>
+      </w:r>
+      <w:proofErr w:type="spellStart"/>
+      <w:r>
+        <w:t>j ai</w:t>
+      </w:r>
+      <w:proofErr w:type="spellEnd"/>
+      <w:r>
+        <w:t xml:space="preserve"> </w:t>
+      </w:r>
+      <w:proofErr w:type="spellStart"/>
+      <w:r>
+        <w:t>insere</w:t>
+      </w:r>
+      <w:proofErr w:type="spellEnd"/>
+      <w:r>
+        <w:t xml:space="preserve"> dans la base de donnée</w:t>
       </w:r>
     </w:p>
     <w:p/>
@@ -134,7 +369,7 @@
 </file>
 
 <file path=word/styles.xml><?xml version="1.0" encoding="utf-8"?>
-<w:styles xmlns:mc="http://schemas.openxmlformats.org/markup-compatibility/2006" xmlns:r="http://schemas.openxmlformats.org/officeDocument/2006/relationships" xmlns:w="http://schemas.openxmlformats.org/wordprocessingml/2006/main" xmlns:w14="http://schemas.microsoft.com/office/word/2010/wordml" xmlns:w15="http://schemas.microsoft.com/office/word/2012/wordml" xmlns:w16cex="http://schemas.microsoft.com/office/word/2018/wordml/cex" xmlns:w16cid="http://schemas.microsoft.com/office/word/2016/wordml/cid" xmlns:w16="http://schemas.microsoft.com/office/word/2018/wordml" xmlns:w16sdtdh="http://schemas.microsoft.com/office/word/2020/wordml/sdtdatahash" xmlns:w16se="http://schemas.microsoft.com/office/word/2015/wordml/symex" mc:Ignorable="w14 w15 w16se w16cid w16 w16cex w16sdtdh">
+<w:styles xmlns:mc="http://schemas.openxmlformats.org/markup-compatibility/2006" xmlns:r="http://schemas.openxmlformats.org/officeDocument/2006/relationships" xmlns:w="http://schemas.openxmlformats.org/wordprocessingml/2006/main" xmlns:w14="http://schemas.microsoft.com/office/word/2010/wordml" xmlns:w15="http://schemas.microsoft.com/office/word/2012/wordml" xmlns:w16cex="http://schemas.microsoft.com/office/word/2018/wordml/cex" xmlns:w16cid="http://schemas.microsoft.com/office/word/2016/wordml/cid" xmlns:w16="http://schemas.microsoft.com/office/word/2018/wordml" xmlns:w16du="http://schemas.microsoft.com/office/word/2023/wordml/word16du" xmlns:w16sdtdh="http://schemas.microsoft.com/office/word/2020/wordml/sdtdatahash" xmlns:w16se="http://schemas.microsoft.com/office/word/2015/wordml/symex" mc:Ignorable="w14 w15 w16se w16cid w16 w16cex w16sdtdh w16du">
   <w:docDefaults>
     <w:rPrDefault>
       <w:rPr>

</xml_diff>